<commit_message>
se cambiaron formularios y orden de calculadora de movilidad
</commit_message>
<xml_diff>
--- a/datos/formularios/CONVENIO_DE_GASTOS_ADMINISTRATIVOS_JUDICIALES.docx
+++ b/datos/formularios/CONVENIO_DE_GASTOS_ADMINISTRATIVOS_JUDICIALES.docx
@@ -246,25 +246,23 @@
           <w:szCs w:val="28"/>
           <w:lang w:val="es-ES_tradnl"/>
         </w:rPr>
-        <w:t>{{</w:t>
-      </w:r>
-      <w:proofErr w:type="spellStart"/>
+        <w:t xml:space="preserve">{{nombre_completo}} </w:t>
+      </w:r>
       <w:r>
         <w:rPr>
           <w:sz w:val="28"/>
           <w:szCs w:val="28"/>
           <w:lang w:val="es-ES_tradnl"/>
         </w:rPr>
-        <w:t>nombre_completo</w:t>
-      </w:r>
-      <w:proofErr w:type="spellEnd"/>
+        <w:t xml:space="preserve">DNI </w:t>
+      </w:r>
       <w:r>
         <w:rPr>
           <w:sz w:val="28"/>
           <w:szCs w:val="28"/>
           <w:lang w:val="es-ES_tradnl"/>
         </w:rPr>
-        <w:t xml:space="preserve">}} </w:t>
+        <w:t>{{numero_dni}}</w:t>
       </w:r>
       <w:r>
         <w:rPr>
@@ -272,40 +270,6 @@
           <w:szCs w:val="28"/>
           <w:lang w:val="es-ES_tradnl"/>
         </w:rPr>
-        <w:t xml:space="preserve">DNI </w:t>
-      </w:r>
-      <w:r>
-        <w:rPr>
-          <w:sz w:val="28"/>
-          <w:szCs w:val="28"/>
-          <w:lang w:val="es-ES_tradnl"/>
-        </w:rPr>
-        <w:t>{{</w:t>
-      </w:r>
-      <w:proofErr w:type="spellStart"/>
-      <w:r>
-        <w:rPr>
-          <w:sz w:val="28"/>
-          <w:szCs w:val="28"/>
-          <w:lang w:val="es-ES_tradnl"/>
-        </w:rPr>
-        <w:t>numero_dni</w:t>
-      </w:r>
-      <w:proofErr w:type="spellEnd"/>
-      <w:r>
-        <w:rPr>
-          <w:sz w:val="28"/>
-          <w:szCs w:val="28"/>
-          <w:lang w:val="es-ES_tradnl"/>
-        </w:rPr>
-        <w:t>}}</w:t>
-      </w:r>
-      <w:r>
-        <w:rPr>
-          <w:sz w:val="28"/>
-          <w:szCs w:val="28"/>
-          <w:lang w:val="es-ES_tradnl"/>
-        </w:rPr>
         <w:t xml:space="preserve"> Nacionalidad Argentina, domiciliado en</w:t>
       </w:r>
       <w:r>
@@ -320,7 +284,21 @@
           <w:sz w:val="28"/>
           <w:szCs w:val="28"/>
         </w:rPr>
-        <w:t xml:space="preserve">{{dirección}} </w:t>
+        <w:t>{{direcci</w:t>
+      </w:r>
+      <w:r>
+        <w:rPr>
+          <w:sz w:val="28"/>
+          <w:szCs w:val="28"/>
+        </w:rPr>
+        <w:t>o</w:t>
+      </w:r>
+      <w:r>
+        <w:rPr>
+          <w:sz w:val="28"/>
+          <w:szCs w:val="28"/>
+        </w:rPr>
+        <w:t xml:space="preserve">n}} </w:t>
       </w:r>
       <w:r>
         <w:rPr>

</xml_diff>